<commit_message>
Added some more sections
</commit_message>
<xml_diff>
--- a/Einführung.docx
+++ b/Einführung.docx
@@ -1,6 +1,6 @@
 
 <file path=word/document.xml><?xml version="1.0" encoding="utf-8"?>
-<w:document xmlns:wpc="http://schemas.microsoft.com/office/word/2010/wordprocessingCanvas" xmlns:mc="http://schemas.openxmlformats.org/markup-compatibility/2006" xmlns:o="urn:schemas-microsoft-com:office:office" xmlns:r="http://schemas.openxmlformats.org/officeDocument/2006/relationships" xmlns:m="http://schemas.openxmlformats.org/officeDocument/2006/math" xmlns:v="urn:schemas-microsoft-com:vml" xmlns:wp14="http://schemas.microsoft.com/office/word/2010/wordprocessingDrawing" xmlns:wp="http://schemas.openxmlformats.org/drawingml/2006/wordprocessingDrawing" xmlns:w10="urn:schemas-microsoft-com:office:word" xmlns:w="http://schemas.openxmlformats.org/wordprocessingml/2006/main" xmlns:w14="http://schemas.microsoft.com/office/word/2010/wordml" xmlns:w15="http://schemas.microsoft.com/office/word/2012/wordml" xmlns:wpg="http://schemas.microsoft.com/office/word/2010/wordprocessingGroup" xmlns:wpi="http://schemas.microsoft.com/office/word/2010/wordprocessingInk" xmlns:wne="http://schemas.microsoft.com/office/word/2006/wordml" xmlns:wps="http://schemas.microsoft.com/office/word/2010/wordprocessingShape" mc:Ignorable="w14 w15 wp14">
+<w:document xmlns:wpc="http://schemas.microsoft.com/office/word/2010/wordprocessingCanvas" xmlns:cx="http://schemas.microsoft.com/office/drawing/2014/chartex" xmlns:mc="http://schemas.openxmlformats.org/markup-compatibility/2006" xmlns:o="urn:schemas-microsoft-com:office:office" xmlns:r="http://schemas.openxmlformats.org/officeDocument/2006/relationships" xmlns:m="http://schemas.openxmlformats.org/officeDocument/2006/math" xmlns:v="urn:schemas-microsoft-com:vml" xmlns:wp14="http://schemas.microsoft.com/office/word/2010/wordprocessingDrawing" xmlns:wp="http://schemas.openxmlformats.org/drawingml/2006/wordprocessingDrawing" xmlns:w10="urn:schemas-microsoft-com:office:word" xmlns:w="http://schemas.openxmlformats.org/wordprocessingml/2006/main" xmlns:w14="http://schemas.microsoft.com/office/word/2010/wordml" xmlns:w15="http://schemas.microsoft.com/office/word/2012/wordml" xmlns:w16se="http://schemas.microsoft.com/office/word/2015/wordml/symex" xmlns:wpg="http://schemas.microsoft.com/office/word/2010/wordprocessingGroup" xmlns:wpi="http://schemas.microsoft.com/office/word/2010/wordprocessingInk" xmlns:wne="http://schemas.microsoft.com/office/word/2006/wordml" xmlns:wps="http://schemas.microsoft.com/office/word/2010/wordprocessingShape" mc:Ignorable="w14 w15 w16se wp14">
   <w:body>
     <w:p>
       <w:pPr>
@@ -23,7 +23,13 @@
     </w:p>
     <w:p>
       <w:r>
-        <w:t xml:space="preserve">Die Probleme moderner Software sind sehr vielseitig. Der Kunde hat einen Fehler gefunden und dieser sollte innerhalb kürzester Zeit behoben sein. Ein weiterer Kunde möchte eine Einstellung zum ausblenden zahlreicher Details </w:t>
+        <w:t xml:space="preserve">Die Probleme moderner Software sind sehr vielseitig. Der Kunde hat einen Fehler gefunden und dieser sollte innerhalb kürzester Zeit behoben </w:t>
+      </w:r>
+      <w:r>
+        <w:t>werden</w:t>
+      </w:r>
+      <w:r>
+        <w:t xml:space="preserve">. Ein weiterer Kunde möchte eine Einstellung zum ausblenden zahlreicher Details </w:t>
       </w:r>
       <w:r>
         <w:t xml:space="preserve">in einem Report </w:t>
@@ -44,88 +50,21 @@
         </w:numPr>
       </w:pPr>
       <w:r>
-        <w:t>Wo</w:t>
-      </w:r>
-      <w:r>
-        <w:t xml:space="preserve"> genau muss die Änderung stattfinden? </w:t>
+        <w:t xml:space="preserve">Wo genau muss die Änderung stattfinden? </w:t>
       </w:r>
     </w:p>
     <w:p>
       <w:r>
-        <w:t xml:space="preserve">Diese lässt sich meist nicht so  leicht beantworten. Es </w:t>
-      </w:r>
-      <w:r>
-        <w:t>wird nun ein Beispiel erläutert</w:t>
-      </w:r>
-      <w:r>
-        <w:t xml:space="preserve">, welches sich so </w:t>
-      </w:r>
-      <w:r>
-        <w:t>in jeder beliebigen</w:t>
-      </w:r>
-      <w:r>
-        <w:t xml:space="preserve"> Softwarefirmen </w:t>
-      </w:r>
-      <w:r>
-        <w:t>zutragen</w:t>
-      </w:r>
-      <w:r>
-        <w:t xml:space="preserve"> könnte:</w:t>
+        <w:t xml:space="preserve">Diese lässt sich meist nicht so leicht beantworten. </w:t>
       </w:r>
     </w:p>
-    <w:p>
-      <w:r>
-        <w:t>In diesem Szenario</w:t>
-      </w:r>
-      <w:r>
-        <w:t xml:space="preserve"> wurde beim Design des Programmes darauf geachtet die einzelnen Teile in Module und Klassen zu trennen, jedoch sind die Namen der Methoden sehr unglücklich gewählt und es kann daher ohne eine Debugging Sitzung nicht festgestellt werden welche Methoden aufgerufen werden. Es gibt aber einen kleinen Hinweis bei einer der Methoden in der Klasse. </w:t>
-      </w:r>
-      <w:r>
-        <w:t>Ein Kommentar der uns sagt, dass in dieser Methode sehr viel Zeit für d</w:t>
-      </w:r>
-      <w:bookmarkStart w:id="0" w:name="_GoBack"/>
-      <w:bookmarkEnd w:id="0"/>
-      <w:r>
-        <w:t>as Umrechnen der Einheiten benötigt wird. Der Inhalt der Methode lässt darauf schließen, dass der Kommentar schlichtweg falsch ist. Ein Blick in die „</w:t>
-      </w:r>
-      <w:proofErr w:type="spellStart"/>
-      <w:r>
-        <w:t>History</w:t>
-      </w:r>
-      <w:proofErr w:type="spellEnd"/>
-      <w:r>
-        <w:t xml:space="preserve">“ unserer Quellcodeverwaltung verrät uns, dass der Code bereits vor 2 Monaten geändert wurde und der Kommentar vermutlich nicht mehr gültig ist. Eine Nachfrage beim Kollegen führt zu der Erkenntnis, dass der Kommentar überflüssig ist und es einfach vergessen wurde ihn zu entfernen. </w:t>
-      </w:r>
-    </w:p>
-    <w:p>
-      <w:r>
-        <w:t xml:space="preserve"> </w:t>
-      </w:r>
-    </w:p>
-    <w:p/>
     <w:p/>
     <w:p>
       <w:r>
         <w:t xml:space="preserve">Vor allem Produkte welche über mehrere Jahre hinweg von verschiedenen Personen entwickelt worden sind, leiden meist an ähnlichen Problem. Der Code ist sehr schwer zu Lesen. Die Folgen die durch diese Unlesbarkeit entstehen sind sehr weitreichend und dürfen nicht unterschätzt werden. In vielen Fällen hat unlesbarer Code schon zum „Tod“ von ganzen Programmen geführt, da die Weiterentwicklung unmöglich wurde. </w:t>
       </w:r>
     </w:p>
-    <w:p>
-      <w:r>
-        <w:t xml:space="preserve">Die CCD – Bewegung ist eine in den letzten Jahren immer stärker werdende Strömung die sich vor allem dafür einsetzt, Code so zu gestalten, dass die Aspekte Wartbarkeit, Lesbarkeit und </w:t>
-      </w:r>
-      <w:r>
-        <w:t xml:space="preserve">die sich dadurch ergebende </w:t>
-      </w:r>
-      <w:r>
-        <w:t xml:space="preserve">Zukunftssicherheit gegeben </w:t>
-      </w:r>
-      <w:r>
-        <w:t>sind</w:t>
-      </w:r>
-      <w:r>
-        <w:t>. Dadurch wurden bereits zahlreiche Publikationen, Artikel und auch Bücher veröffentlicht in denen diese Praktiken beschrieben werden. Es geht beim CCD in erster Linie um die Qualität des Codes hinsichtlich Lesbarkeit. Dieses Thema sollte in meiner Bachelorarbeit näher behandelt werden. Es wird dabei nicht auf das Thema Architektur eingegangen.</w:t>
-      </w:r>
-    </w:p>
+    <w:p/>
     <w:p>
       <w:pPr>
         <w:pStyle w:val="berschrift2"/>
@@ -136,13 +75,7 @@
     </w:p>
     <w:p>
       <w:r>
-        <w:t xml:space="preserve">Die Entwicklung von Software ist </w:t>
-      </w:r>
-      <w:r>
-        <w:t>sehr ähnlich wie in der folgenden Grafik erläutert.</w:t>
-      </w:r>
-      <w:r>
-        <w:t xml:space="preserve"> </w:t>
+        <w:t xml:space="preserve">Die Entwicklung von Software ist sehr ähnlich wie in der folgenden Grafik erläutert. </w:t>
       </w:r>
     </w:p>
     <w:p/>
@@ -152,9 +85,8 @@
           <w:noProof/>
           <w:lang w:eastAsia="de-DE"/>
         </w:rPr>
-        <w:lastRenderedPageBreak/>
         <w:drawing>
-          <wp:inline distT="0" distB="0" distL="0" distR="0">
+          <wp:inline distT="0" distB="0" distL="0" distR="0" wp14:anchorId="4A53DDC3" wp14:editId="0E6F4FD8">
             <wp:extent cx="5486400" cy="3200400"/>
             <wp:effectExtent l="0" t="0" r="0" b="19050"/>
             <wp:docPr id="1" name="Diagramm 1"/>
@@ -170,14 +102,12 @@
     </w:p>
     <w:p>
       <w:r>
-        <w:t>Dabei wird die Codebasis immer mehr erweitert und es werden immer weitere Features hinzugefügt. Oft werden auch Fehler behoben und dadurch verändert sich die Codebasis ebenfalls. An den meisten Softwareprojekten arbeiten auch zahlreiche verschiedene</w:t>
-      </w:r>
-      <w:r>
-        <w:t xml:space="preserve"> Entwickler und dadurch ergibt sich ein weiterer Faktor, der zur Unterschiedlichkeit der Codebasis beiträgt. </w:t>
+        <w:t xml:space="preserve">Dabei wird die Codebasis immer mehr erweitert und es werden immer weitere Features hinzugefügt. Oft werden auch Fehler behoben und dadurch verändert sich die Codebasis ebenfalls. An den meisten Softwareprojekten arbeiten auch zahlreiche verschiedene Entwickler und dadurch ergibt sich ein weiterer Faktor, der zur Unterschiedlichkeit der Codebasis beiträgt. </w:t>
       </w:r>
     </w:p>
     <w:p>
       <w:r>
+        <w:lastRenderedPageBreak/>
         <w:t>Aus diesen Voraussetzungen welche für nahezu jede Software, welche über einen längeren Zeitraum unterstützt und weiterentwickelt wird, zutreffen ergeben sich folgende Probleme:</w:t>
       </w:r>
     </w:p>
@@ -195,8 +125,77 @@
     </w:p>
     <w:p>
       <w:pPr>
-        <w:pStyle w:val="Listenabsatz"/>
+        <w:pStyle w:val="berschrift2"/>
       </w:pPr>
+      <w:r>
+        <w:t>Lösungsvorschlag – Clean Code Development</w:t>
+      </w:r>
+    </w:p>
+    <w:p>
+      <w:r>
+        <w:t>Clean Code Development</w:t>
+      </w:r>
+      <w:r>
+        <w:t xml:space="preserve"> (CCD)</w:t>
+      </w:r>
+      <w:r>
+        <w:t xml:space="preserve"> ist ei</w:t>
+      </w:r>
+      <w:r>
+        <w:t xml:space="preserve">ne Bewegung die in den letzten Jahren immer mehr </w:t>
+      </w:r>
+      <w:r>
+        <w:t>an Wichtigkeit gewinnt. Der Ausgangspunkt dieser Bewegung war das Buch „Clean Coder“ von Robert C. Martin, in welchem er seine Ansichten zum Thema Clean Code erläutert. Diese Arbeit wird des Öfteren auf Teile seines Buches verweisen. Im deutschsprachigen Raum kümmern sich vor allem Herr Ralf Westphal und Herr Stefan Lieser um die Verbreitung dieser Strömung. Es gibt dabei unter anderem eine Seite mit Grundsätzen und grundlegenden Erklärungen zum Thema Clean Code Development (</w:t>
+      </w:r>
+      <w:hyperlink r:id="rId10" w:history="1">
+        <w:r>
+          <w:rPr>
+            <w:rStyle w:val="Hyperlink"/>
+          </w:rPr>
+          <w:t>http://clean-code-developer.com/</w:t>
+        </w:r>
+      </w:hyperlink>
+      <w:r>
+        <w:t>), eine XING – Gruppe in der momentan 4245 (Stand November 2015)  mehr oder weniger aktive Mitglieder sind und zahlreiche Podiumsdisk</w:t>
+      </w:r>
+      <w:r>
+        <w:t>ussionen und Workshops zu diesem Thema</w:t>
+      </w:r>
+      <w:r>
+        <w:t xml:space="preserve">. </w:t>
+      </w:r>
+    </w:p>
+    <w:p>
+      <w:r>
+        <w:t>Eine Eigenschaft der Codebasis von Programmen ist, dass der Code</w:t>
+      </w:r>
+      <w:r>
+        <w:t xml:space="preserve"> viel öfters gelesen als geschrieben wird</w:t>
+      </w:r>
+      <w:r>
+        <w:t>. Meist wird er das auch von mehreren verschiedenen Personen. Damit es dabei zu möglichst wenig Mi</w:t>
+      </w:r>
+      <w:r>
+        <w:t xml:space="preserve">ssverständnissen kommt, </w:t>
+      </w:r>
+      <w:r>
+        <w:t>der Code gut lesbar ist und dies vor allem nach mehreren Monaten oder sogar Jahren müssen gewisse Verhal</w:t>
+      </w:r>
+      <w:r>
+        <w:t xml:space="preserve">tensregeln beachtet werden. Robert C. Martin beschreibt diese Verhaltensregeln in seinem bereits oben genannten Buch „Clean Coder“. In dieser Arbeit sollten anhand der Verhaltensregeln Codeteile aus Open-Source Frameworks </w:t>
+      </w:r>
+      <w:r>
+        <w:t>so umgestaltet werden, dass sie den Verhaltensregeln des CCD entsprechen. Dabei sollten die beiden Varianten immer verglichen werden. Es sollten aber auch Beispiele gezeigt werden bei denen die Verhaltensregeln eingehalten werden.</w:t>
+      </w:r>
+    </w:p>
+    <w:p>
+      <w:r>
+        <w:t>Die CCD – Bewegung ist eine in den letzten Jahren immer stärker werdende Strömung die sich vor allem dafür einsetzt, Code so zu gestalten, dass die Aspekte Wartbarkeit, Lesbarkeit und die sich dadurch ergebende Zukunftssicherheit gegeben sind. Dadurch wurden bereits zahlreiche Publikationen, Artikel und auch Bücher veröffentlicht in denen diese Praktiken beschrieben werden. Es geht beim CCD in erster Linie um die Qualität des Codes hinsichtlich Lesbarkeit. Dieses Thema sollte in meiner Bachelorarbeit näher behandelt werden. Es wird dabei nicht auf das Thema Architektur eingegangen.</w:t>
+      </w:r>
+    </w:p>
+    <w:p>
+      <w:bookmarkStart w:id="0" w:name="_GoBack"/>
+      <w:bookmarkEnd w:id="0"/>
     </w:p>
     <w:sectPr>
       <w:pgSz w:w="11906" w:h="16838"/>
@@ -209,7 +208,7 @@
 </file>
 
 <file path=word/numbering.xml><?xml version="1.0" encoding="utf-8"?>
-<w:numbering xmlns:wpc="http://schemas.microsoft.com/office/word/2010/wordprocessingCanvas" xmlns:mc="http://schemas.openxmlformats.org/markup-compatibility/2006" xmlns:o="urn:schemas-microsoft-com:office:office" xmlns:r="http://schemas.openxmlformats.org/officeDocument/2006/relationships" xmlns:m="http://schemas.openxmlformats.org/officeDocument/2006/math" xmlns:v="urn:schemas-microsoft-com:vml" xmlns:wp14="http://schemas.microsoft.com/office/word/2010/wordprocessingDrawing" xmlns:wp="http://schemas.openxmlformats.org/drawingml/2006/wordprocessingDrawing" xmlns:w10="urn:schemas-microsoft-com:office:word" xmlns:w="http://schemas.openxmlformats.org/wordprocessingml/2006/main" xmlns:w14="http://schemas.microsoft.com/office/word/2010/wordml" xmlns:w15="http://schemas.microsoft.com/office/word/2012/wordml" xmlns:wpg="http://schemas.microsoft.com/office/word/2010/wordprocessingGroup" xmlns:wpi="http://schemas.microsoft.com/office/word/2010/wordprocessingInk" xmlns:wne="http://schemas.microsoft.com/office/word/2006/wordml" xmlns:wps="http://schemas.microsoft.com/office/word/2010/wordprocessingShape" mc:Ignorable="w14 w15 wp14">
+<w:numbering xmlns:wpc="http://schemas.microsoft.com/office/word/2010/wordprocessingCanvas" xmlns:cx="http://schemas.microsoft.com/office/drawing/2014/chartex" xmlns:mc="http://schemas.openxmlformats.org/markup-compatibility/2006" xmlns:o="urn:schemas-microsoft-com:office:office" xmlns:r="http://schemas.openxmlformats.org/officeDocument/2006/relationships" xmlns:m="http://schemas.openxmlformats.org/officeDocument/2006/math" xmlns:v="urn:schemas-microsoft-com:vml" xmlns:wp14="http://schemas.microsoft.com/office/word/2010/wordprocessingDrawing" xmlns:wp="http://schemas.openxmlformats.org/drawingml/2006/wordprocessingDrawing" xmlns:w10="urn:schemas-microsoft-com:office:word" xmlns:w="http://schemas.openxmlformats.org/wordprocessingml/2006/main" xmlns:w14="http://schemas.microsoft.com/office/word/2010/wordml" xmlns:w15="http://schemas.microsoft.com/office/word/2012/wordml" xmlns:w16se="http://schemas.microsoft.com/office/word/2015/wordml/symex" xmlns:wpg="http://schemas.microsoft.com/office/word/2010/wordprocessingGroup" xmlns:wpi="http://schemas.microsoft.com/office/word/2010/wordprocessingInk" xmlns:wne="http://schemas.microsoft.com/office/word/2006/wordml" xmlns:wps="http://schemas.microsoft.com/office/word/2010/wordprocessingShape" mc:Ignorable="w14 w15 w16se wp14">
   <w:abstractNum w:abstractNumId="0" w15:restartNumberingAfterBreak="0">
     <w:nsid w:val="0B0F6677"/>
     <w:multiLevelType w:val="hybridMultilevel"/>
@@ -444,7 +443,7 @@
 </file>
 
 <file path=word/styles.xml><?xml version="1.0" encoding="utf-8"?>
-<w:styles xmlns:mc="http://schemas.openxmlformats.org/markup-compatibility/2006" xmlns:r="http://schemas.openxmlformats.org/officeDocument/2006/relationships" xmlns:w="http://schemas.openxmlformats.org/wordprocessingml/2006/main" xmlns:w14="http://schemas.microsoft.com/office/word/2010/wordml" xmlns:w15="http://schemas.microsoft.com/office/word/2012/wordml" mc:Ignorable="w14 w15">
+<w:styles xmlns:mc="http://schemas.openxmlformats.org/markup-compatibility/2006" xmlns:r="http://schemas.openxmlformats.org/officeDocument/2006/relationships" xmlns:w="http://schemas.openxmlformats.org/wordprocessingml/2006/main" xmlns:w14="http://schemas.microsoft.com/office/word/2010/wordml" xmlns:w15="http://schemas.microsoft.com/office/word/2012/wordml" xmlns:w16se="http://schemas.microsoft.com/office/word/2015/wordml/symex" mc:Ignorable="w14 w15 w16se">
   <w:docDefaults>
     <w:rPrDefault>
       <w:rPr>
@@ -836,6 +835,7 @@
   <w:style w:type="paragraph" w:default="1" w:styleId="Standard">
     <w:name w:val="Normal"/>
     <w:qFormat/>
+    <w:rsid w:val="00246BBA"/>
   </w:style>
   <w:style w:type="paragraph" w:styleId="berschrift1">
     <w:name w:val="heading 1"/>
@@ -943,6 +943,17 @@
       <w:ind w:left="720"/>
       <w:contextualSpacing/>
     </w:pPr>
+  </w:style>
+  <w:style w:type="character" w:styleId="Hyperlink">
+    <w:name w:val="Hyperlink"/>
+    <w:basedOn w:val="Absatz-Standardschriftart"/>
+    <w:uiPriority w:val="99"/>
+    <w:unhideWhenUsed/>
+    <w:rsid w:val="005B6366"/>
+    <w:rPr>
+      <w:color w:val="0563C1" w:themeColor="hyperlink"/>
+      <w:u w:val="single"/>
+    </w:rPr>
   </w:style>
 </w:styles>
 </file>
@@ -1990,19 +2001,19 @@
     </dgm:pt>
   </dgm:ptLst>
   <dgm:cxnLst>
+    <dgm:cxn modelId="{FFF86485-6ED2-4816-9DB7-55185F9EB3C3}" type="presOf" srcId="{AA5E45DF-BA51-43DB-8C35-4237FC27A58B}" destId="{B3AE4CE9-FA3F-43AB-B2BA-4D883AD3186F}" srcOrd="0" destOrd="0" presId="urn:microsoft.com/office/officeart/2005/8/layout/cycle1"/>
+    <dgm:cxn modelId="{42674A8C-B157-4C77-AD70-F2386B984D57}" srcId="{EAEC2A0A-19DB-46BD-9D24-ED2BD3E103D3}" destId="{2B2DCB17-64AE-44FC-840B-5392B5171B82}" srcOrd="0" destOrd="0" parTransId="{9CDB58AF-4B0F-446B-8E2B-8208886BE9DE}" sibTransId="{9A077BCD-A8AB-4860-B686-C2994A4791BD}"/>
+    <dgm:cxn modelId="{5CF5D5EB-96CF-4744-BED5-4F8A0DB8959C}" srcId="{EAEC2A0A-19DB-46BD-9D24-ED2BD3E103D3}" destId="{AA5E45DF-BA51-43DB-8C35-4237FC27A58B}" srcOrd="1" destOrd="0" parTransId="{AACD501A-81D5-4AE4-9CDB-39693E2C4179}" sibTransId="{83FCB81D-916C-4C38-81EE-EB59432F3A8A}"/>
+    <dgm:cxn modelId="{81B8DC68-16D2-44B8-A4EF-AFE476CC2240}" srcId="{EAEC2A0A-19DB-46BD-9D24-ED2BD3E103D3}" destId="{B9D7442F-CFEB-4F3D-8950-AB1206A1E670}" srcOrd="2" destOrd="0" parTransId="{DE251096-9E51-4DA3-8C8D-149B768D6DCF}" sibTransId="{68093E9F-E30D-49AC-B8BD-3FAEFC730BB7}"/>
     <dgm:cxn modelId="{5C24C563-AFB1-47B2-A235-ED91D0AB9225}" type="presOf" srcId="{4C415FD8-F588-4E9D-992F-AB0FE1012522}" destId="{6EFA6AC5-D36C-489B-B9DE-B6503C5E3D4D}" srcOrd="0" destOrd="0" presId="urn:microsoft.com/office/officeart/2005/8/layout/cycle1"/>
     <dgm:cxn modelId="{2951DECF-724F-4A3E-8A06-AB260D561A8D}" type="presOf" srcId="{2B2DCB17-64AE-44FC-840B-5392B5171B82}" destId="{5B571007-5D0B-4318-9024-BAF7A1C33CEA}" srcOrd="0" destOrd="0" presId="urn:microsoft.com/office/officeart/2005/8/layout/cycle1"/>
-    <dgm:cxn modelId="{FFF86485-6ED2-4816-9DB7-55185F9EB3C3}" type="presOf" srcId="{AA5E45DF-BA51-43DB-8C35-4237FC27A58B}" destId="{B3AE4CE9-FA3F-43AB-B2BA-4D883AD3186F}" srcOrd="0" destOrd="0" presId="urn:microsoft.com/office/officeart/2005/8/layout/cycle1"/>
+    <dgm:cxn modelId="{78F2C76B-CAAB-49F4-B1E8-4D4A00B110D0}" type="presOf" srcId="{68093E9F-E30D-49AC-B8BD-3FAEFC730BB7}" destId="{5558F795-5251-439C-B958-BED690B7CAD4}" srcOrd="0" destOrd="0" presId="urn:microsoft.com/office/officeart/2005/8/layout/cycle1"/>
+    <dgm:cxn modelId="{513A85B8-251F-4035-AB57-241EC3987440}" type="presOf" srcId="{EAEC2A0A-19DB-46BD-9D24-ED2BD3E103D3}" destId="{09FF817F-20DE-4ACC-9919-1729D45131A3}" srcOrd="0" destOrd="0" presId="urn:microsoft.com/office/officeart/2005/8/layout/cycle1"/>
+    <dgm:cxn modelId="{71948EC0-A77B-4EE5-BACB-213CBB7A136A}" type="presOf" srcId="{B9D7442F-CFEB-4F3D-8950-AB1206A1E670}" destId="{7EA85E9C-818C-4AF3-87DB-E61FCE40F9BE}" srcOrd="0" destOrd="0" presId="urn:microsoft.com/office/officeart/2005/8/layout/cycle1"/>
     <dgm:cxn modelId="{987E4718-9CBE-46E3-AD50-A4DCBEE5EE6C}" srcId="{EAEC2A0A-19DB-46BD-9D24-ED2BD3E103D3}" destId="{704ABF19-ED91-4C39-BD8A-AA957E3390AA}" srcOrd="3" destOrd="0" parTransId="{36F43198-2F52-44A8-9307-8AA2BD6DC88D}" sibTransId="{4C415FD8-F588-4E9D-992F-AB0FE1012522}"/>
-    <dgm:cxn modelId="{5CF5D5EB-96CF-4744-BED5-4F8A0DB8959C}" srcId="{EAEC2A0A-19DB-46BD-9D24-ED2BD3E103D3}" destId="{AA5E45DF-BA51-43DB-8C35-4237FC27A58B}" srcOrd="1" destOrd="0" parTransId="{AACD501A-81D5-4AE4-9CDB-39693E2C4179}" sibTransId="{83FCB81D-916C-4C38-81EE-EB59432F3A8A}"/>
-    <dgm:cxn modelId="{513A85B8-251F-4035-AB57-241EC3987440}" type="presOf" srcId="{EAEC2A0A-19DB-46BD-9D24-ED2BD3E103D3}" destId="{09FF817F-20DE-4ACC-9919-1729D45131A3}" srcOrd="0" destOrd="0" presId="urn:microsoft.com/office/officeart/2005/8/layout/cycle1"/>
     <dgm:cxn modelId="{3E943886-5E52-4699-9C59-C6966BD2125A}" type="presOf" srcId="{83FCB81D-916C-4C38-81EE-EB59432F3A8A}" destId="{93DD8337-0D05-4E38-8229-B556D33E2886}" srcOrd="0" destOrd="0" presId="urn:microsoft.com/office/officeart/2005/8/layout/cycle1"/>
-    <dgm:cxn modelId="{71948EC0-A77B-4EE5-BACB-213CBB7A136A}" type="presOf" srcId="{B9D7442F-CFEB-4F3D-8950-AB1206A1E670}" destId="{7EA85E9C-818C-4AF3-87DB-E61FCE40F9BE}" srcOrd="0" destOrd="0" presId="urn:microsoft.com/office/officeart/2005/8/layout/cycle1"/>
-    <dgm:cxn modelId="{81B8DC68-16D2-44B8-A4EF-AFE476CC2240}" srcId="{EAEC2A0A-19DB-46BD-9D24-ED2BD3E103D3}" destId="{B9D7442F-CFEB-4F3D-8950-AB1206A1E670}" srcOrd="2" destOrd="0" parTransId="{DE251096-9E51-4DA3-8C8D-149B768D6DCF}" sibTransId="{68093E9F-E30D-49AC-B8BD-3FAEFC730BB7}"/>
-    <dgm:cxn modelId="{78F2C76B-CAAB-49F4-B1E8-4D4A00B110D0}" type="presOf" srcId="{68093E9F-E30D-49AC-B8BD-3FAEFC730BB7}" destId="{5558F795-5251-439C-B958-BED690B7CAD4}" srcOrd="0" destOrd="0" presId="urn:microsoft.com/office/officeart/2005/8/layout/cycle1"/>
     <dgm:cxn modelId="{0E3AEE30-FA88-4815-9487-FB5DF59079E3}" type="presOf" srcId="{704ABF19-ED91-4C39-BD8A-AA957E3390AA}" destId="{4AF238DD-2FE2-4168-A3AB-4C147F172173}" srcOrd="0" destOrd="0" presId="urn:microsoft.com/office/officeart/2005/8/layout/cycle1"/>
     <dgm:cxn modelId="{9345D39E-3112-43B4-9036-11DD7C52E4DE}" type="presOf" srcId="{9A077BCD-A8AB-4860-B686-C2994A4791BD}" destId="{8CC022F3-E231-4D91-8AB3-530C98BD4DBC}" srcOrd="0" destOrd="0" presId="urn:microsoft.com/office/officeart/2005/8/layout/cycle1"/>
-    <dgm:cxn modelId="{42674A8C-B157-4C77-AD70-F2386B984D57}" srcId="{EAEC2A0A-19DB-46BD-9D24-ED2BD3E103D3}" destId="{2B2DCB17-64AE-44FC-840B-5392B5171B82}" srcOrd="0" destOrd="0" parTransId="{9CDB58AF-4B0F-446B-8E2B-8208886BE9DE}" sibTransId="{9A077BCD-A8AB-4860-B686-C2994A4791BD}"/>
     <dgm:cxn modelId="{09650ADF-9158-4A7E-99D6-6E943CB40254}" type="presParOf" srcId="{09FF817F-20DE-4ACC-9919-1729D45131A3}" destId="{5EB35AAE-39A9-4095-8016-454793746AFF}" srcOrd="0" destOrd="0" presId="urn:microsoft.com/office/officeart/2005/8/layout/cycle1"/>
     <dgm:cxn modelId="{36749AAD-CE66-4C03-97CF-B4B4C4ED61E2}" type="presParOf" srcId="{09FF817F-20DE-4ACC-9919-1729D45131A3}" destId="{5B571007-5D0B-4318-9024-BAF7A1C33CEA}" srcOrd="1" destOrd="0" presId="urn:microsoft.com/office/officeart/2005/8/layout/cycle1"/>
     <dgm:cxn modelId="{215D8FC7-FB99-4855-A9B2-59765C6D1194}" type="presParOf" srcId="{09FF817F-20DE-4ACC-9919-1729D45131A3}" destId="{8CC022F3-E231-4D91-8AB3-530C98BD4DBC}" srcOrd="2" destOrd="0" presId="urn:microsoft.com/office/officeart/2005/8/layout/cycle1"/>

</xml_diff>